<commit_message>
Modify use case - 047 commit
Add detail of report
Use case : Modify some property
</commit_message>
<xml_diff>
--- a/5730213047.docx
+++ b/5730213047.docx
@@ -1,14 +1,94 @@
 
 <file path=word/document.xml><?xml version="1.0" encoding="utf-8"?>
-<w:document xmlns:wpc="http://schemas.microsoft.com/office/word/2010/wordprocessingCanvas" xmlns:cx="http://schemas.microsoft.com/office/drawing/2014/chartex" xmlns:cx1="http://schemas.microsoft.com/office/drawing/2015/9/8/chartex" xmlns:cx2="http://schemas.microsoft.com/office/drawing/2015/10/21/chartex" xmlns:cx3="http://schemas.microsoft.com/office/drawing/2016/5/9/chartex" xmlns:cx4="http://schemas.microsoft.com/office/drawing/2016/5/10/chartex" xmlns:cx5="http://schemas.microsoft.com/office/drawing/2016/5/11/chartex" xmlns:mc="http://schemas.openxmlformats.org/markup-compatibility/2006" xmlns:o="urn:schemas-microsoft-com:office:office" xmlns:r="http://schemas.openxmlformats.org/officeDocument/2006/relationships" xmlns:m="http://schemas.openxmlformats.org/officeDocument/2006/math" xmlns:v="urn:schemas-microsoft-com:vml" xmlns:wp14="http://schemas.microsoft.com/office/word/2010/wordprocessingDrawing" xmlns:wp="http://schemas.openxmlformats.org/drawingml/2006/wordprocessingDrawing" xmlns:w10="urn:schemas-microsoft-com:office:word" xmlns:w="http://schemas.openxmlformats.org/wordprocessingml/2006/main" xmlns:w14="http://schemas.microsoft.com/office/word/2010/wordml" xmlns:w15="http://schemas.microsoft.com/office/word/2012/wordml" xmlns:w16se="http://schemas.microsoft.com/office/word/2015/wordml/symex" xmlns:wpg="http://schemas.microsoft.com/office/word/2010/wordprocessingGroup" xmlns:wpi="http://schemas.microsoft.com/office/word/2010/wordprocessingInk" xmlns:wne="http://schemas.microsoft.com/office/word/2006/wordml" xmlns:wps="http://schemas.microsoft.com/office/word/2010/wordprocessingShape" mc:Ignorable="w14 w15 w16se wp14">
+<w:document xmlns:wpc="http://schemas.microsoft.com/office/word/2010/wordprocessingCanvas" xmlns:mc="http://schemas.openxmlformats.org/markup-compatibility/2006" xmlns:o="urn:schemas-microsoft-com:office:office" xmlns:r="http://schemas.openxmlformats.org/officeDocument/2006/relationships" xmlns:m="http://schemas.openxmlformats.org/officeDocument/2006/math" xmlns:v="urn:schemas-microsoft-com:vml" xmlns:wp14="http://schemas.microsoft.com/office/word/2010/wordprocessingDrawing" xmlns:wp="http://schemas.openxmlformats.org/drawingml/2006/wordprocessingDrawing" xmlns:w10="urn:schemas-microsoft-com:office:word" xmlns:w="http://schemas.openxmlformats.org/wordprocessingml/2006/main" xmlns:w14="http://schemas.microsoft.com/office/word/2010/wordml" xmlns:w15="http://schemas.microsoft.com/office/word/2012/wordml" xmlns:wpg="http://schemas.microsoft.com/office/word/2010/wordprocessingGroup" xmlns:wpi="http://schemas.microsoft.com/office/word/2010/wordprocessingInk" xmlns:wne="http://schemas.microsoft.com/office/word/2006/wordml" xmlns:wps="http://schemas.microsoft.com/office/word/2010/wordprocessingShape" mc:Ignorable="w14 w15 wp14">
   <w:body>
     <w:p>
-      <w:r>
+      <w:pPr>
+        <w:jc w:val="center"/>
+        <w:rPr>
+          <w:rFonts w:ascii="FreesiaUPC" w:hAnsi="FreesiaUPC" w:cs="FreesiaUPC"/>
+          <w:b/>
+          <w:bCs/>
+          <w:sz w:val="36"/>
+          <w:szCs w:val="36"/>
+          <w:u w:val="single"/>
+        </w:rPr>
+      </w:pPr>
+      <w:r>
+        <w:rPr>
+          <w:rFonts w:ascii="FreesiaUPC" w:hAnsi="FreesiaUPC" w:cs="FreesiaUPC"/>
+          <w:b/>
+          <w:bCs/>
+          <w:sz w:val="36"/>
+          <w:szCs w:val="36"/>
+          <w:u w:val="single"/>
+        </w:rPr>
+        <w:t>Report Management System</w:t>
+      </w:r>
+    </w:p>
+    <w:p>
+      <w:pPr>
+        <w:rPr>
+          <w:rFonts w:ascii="FreesiaUPC" w:hAnsi="FreesiaUPC" w:cs="FreesiaUPC"/>
+          <w:sz w:val="32"/>
+          <w:szCs w:val="32"/>
+        </w:rPr>
+      </w:pPr>
+      <w:r>
+        <w:rPr>
+          <w:rFonts w:ascii="FreesiaUPC" w:hAnsi="FreesiaUPC" w:cs="FreesiaUPC"/>
+          <w:sz w:val="32"/>
+          <w:szCs w:val="32"/>
+        </w:rPr>
+        <w:t>1. Revision History</w:t>
+      </w:r>
+    </w:p>
+    <w:p>
+      <w:pPr>
+        <w:rPr>
+          <w:rFonts w:ascii="FreesiaUPC" w:hAnsi="FreesiaUPC" w:cs="FreesiaUPC"/>
+          <w:sz w:val="32"/>
+          <w:szCs w:val="32"/>
+        </w:rPr>
+      </w:pPr>
+    </w:p>
+    <w:p>
+      <w:pPr>
+        <w:rPr>
+          <w:rFonts w:ascii="FreesiaUPC" w:hAnsi="FreesiaUPC" w:cs="FreesiaUPC"/>
+          <w:sz w:val="32"/>
+          <w:szCs w:val="32"/>
+        </w:rPr>
+      </w:pPr>
+      <w:r>
+        <w:rPr>
+          <w:rFonts w:ascii="FreesiaUPC" w:hAnsi="FreesiaUPC" w:cs="FreesiaUPC"/>
+          <w:sz w:val="32"/>
+          <w:szCs w:val="32"/>
+        </w:rPr>
+        <w:t>2. Use Case Overview</w:t>
+      </w:r>
+    </w:p>
+    <w:p>
+      <w:pPr>
+        <w:rPr>
+          <w:rFonts w:ascii="FreesiaUPC" w:hAnsi="FreesiaUPC" w:cs="FreesiaUPC"/>
+          <w:sz w:val="32"/>
+          <w:szCs w:val="32"/>
+        </w:rPr>
+      </w:pPr>
+      <w:r>
+        <w:rPr>
+          <w:rFonts w:ascii="FreesiaUPC" w:hAnsi="FreesiaUPC" w:cs="FreesiaUPC"/>
+          <w:noProof/>
+          <w:sz w:val="32"/>
+          <w:szCs w:val="32"/>
+        </w:rPr>
         <w:drawing>
-          <wp:inline distT="0" distB="0" distL="0" distR="0" wp14:anchorId="23F653EC" wp14:editId="27C4277B">
-            <wp:extent cx="5537835" cy="3890245"/>
-            <wp:effectExtent l="0" t="0" r="5715" b="0"/>
-            <wp:docPr id="1" name="รูปภาพ 1"/>
+          <wp:inline distT="0" distB="0" distL="0" distR="0" wp14:anchorId="5699BF1C" wp14:editId="63457A9F">
+            <wp:extent cx="5550535" cy="2857500"/>
+            <wp:effectExtent l="0" t="0" r="0" b="0"/>
+            <wp:docPr id="3" name="Picture 3"/>
             <wp:cNvGraphicFramePr>
               <a:graphicFrameLocks xmlns:a="http://schemas.openxmlformats.org/drawingml/2006/main" noChangeAspect="1"/>
             </wp:cNvGraphicFramePr>
@@ -16,18 +96,24 @@
               <a:graphicData uri="http://schemas.openxmlformats.org/drawingml/2006/picture">
                 <pic:pic xmlns:pic="http://schemas.openxmlformats.org/drawingml/2006/picture">
                   <pic:nvPicPr>
-                    <pic:cNvPr id="1" name=""/>
+                    <pic:cNvPr id="3" name="usecase (1).png"/>
                     <pic:cNvPicPr/>
                   </pic:nvPicPr>
                   <pic:blipFill rotWithShape="1">
-                    <a:blip r:embed="rId4"/>
-                    <a:srcRect l="1207" t="1922" r="1882" b="1741"/>
+                    <a:blip r:embed="rId7">
+                      <a:extLst>
+                        <a:ext uri="{28A0092B-C50C-407E-A947-70E740481C1C}">
+                          <a14:useLocalDpi xmlns:a14="http://schemas.microsoft.com/office/drawing/2010/main" val="0"/>
+                        </a:ext>
+                      </a:extLst>
+                    </a:blip>
+                    <a:srcRect l="1662" t="6906" r="1495" b="3022"/>
                     <a:stretch/>
                   </pic:blipFill>
                   <pic:spPr bwMode="auto">
                     <a:xfrm>
                       <a:off x="0" y="0"/>
-                      <a:ext cx="5538408" cy="3890648"/>
+                      <a:ext cx="5550535" cy="2857500"/>
                     </a:xfrm>
                     <a:prstGeom prst="rect">
                       <a:avLst/>
@@ -47,12 +133,142 @@
           </wp:inline>
         </w:drawing>
       </w:r>
+    </w:p>
+    <w:p>
+      <w:pPr>
+        <w:rPr>
+          <w:rFonts w:ascii="FreesiaUPC" w:hAnsi="FreesiaUPC" w:cs="FreesiaUPC"/>
+          <w:sz w:val="32"/>
+          <w:szCs w:val="32"/>
+        </w:rPr>
+      </w:pPr>
+      <w:r>
+        <w:rPr>
+          <w:rFonts w:ascii="FreesiaUPC" w:hAnsi="FreesiaUPC" w:cs="FreesiaUPC"/>
+          <w:sz w:val="32"/>
+          <w:szCs w:val="32"/>
+        </w:rPr>
+        <w:t>3. System Structure</w:t>
+      </w:r>
+    </w:p>
+    <w:p>
+      <w:pPr>
+        <w:ind w:firstLine="720"/>
+        <w:rPr>
+          <w:rFonts w:ascii="FreesiaUPC" w:hAnsi="FreesiaUPC" w:cs="FreesiaUPC"/>
+          <w:sz w:val="32"/>
+          <w:szCs w:val="32"/>
+        </w:rPr>
+      </w:pPr>
+      <w:r>
+        <w:rPr>
+          <w:rFonts w:ascii="FreesiaUPC" w:hAnsi="FreesiaUPC" w:cs="FreesiaUPC"/>
+          <w:sz w:val="32"/>
+          <w:szCs w:val="32"/>
+        </w:rPr>
+        <w:t xml:space="preserve">3.1 Static Structure and Data Analysis </w:t>
+      </w:r>
+    </w:p>
+    <w:p>
+      <w:pPr>
+        <w:ind w:firstLine="720"/>
+        <w:rPr>
+          <w:rFonts w:ascii="FreesiaUPC" w:hAnsi="FreesiaUPC" w:cs="FreesiaUPC"/>
+          <w:sz w:val="32"/>
+          <w:szCs w:val="32"/>
+        </w:rPr>
+      </w:pPr>
+      <w:r>
+        <w:rPr>
+          <w:rFonts w:ascii="FreesiaUPC" w:hAnsi="FreesiaUPC" w:cs="FreesiaUPC"/>
+          <w:sz w:val="32"/>
+          <w:szCs w:val="32"/>
+        </w:rPr>
+        <w:t xml:space="preserve">3.2 Model-View-Controller (MVC) Model </w:t>
+      </w:r>
       <w:bookmarkStart w:id="0" w:name="_GoBack"/>
       <w:bookmarkEnd w:id="0"/>
     </w:p>
+    <w:p>
+      <w:pPr>
+        <w:rPr>
+          <w:rFonts w:ascii="FreesiaUPC" w:hAnsi="FreesiaUPC" w:cs="FreesiaUPC"/>
+          <w:sz w:val="32"/>
+          <w:szCs w:val="32"/>
+        </w:rPr>
+      </w:pPr>
+      <w:r>
+        <w:rPr>
+          <w:rFonts w:ascii="FreesiaUPC" w:hAnsi="FreesiaUPC" w:cs="FreesiaUPC"/>
+          <w:sz w:val="32"/>
+          <w:szCs w:val="32"/>
+        </w:rPr>
+        <w:t xml:space="preserve">4. Entity Class Model </w:t>
+      </w:r>
+    </w:p>
+    <w:p>
+      <w:pPr>
+        <w:rPr>
+          <w:rFonts w:ascii="FreesiaUPC" w:hAnsi="FreesiaUPC" w:cs="FreesiaUPC"/>
+          <w:b/>
+          <w:bCs/>
+          <w:sz w:val="32"/>
+          <w:szCs w:val="32"/>
+          <w:u w:val="single"/>
+        </w:rPr>
+      </w:pPr>
+      <w:r>
+        <w:rPr>
+          <w:rFonts w:ascii="FreesiaUPC" w:hAnsi="FreesiaUPC" w:cs="FreesiaUPC"/>
+          <w:sz w:val="32"/>
+          <w:szCs w:val="32"/>
+        </w:rPr>
+        <w:t>5. System Behaviour Model</w:t>
+      </w:r>
+    </w:p>
+    <w:p>
+      <w:pPr>
+        <w:jc w:val="center"/>
+        <w:rPr>
+          <w:rFonts w:ascii="FreesiaUPC" w:hAnsi="FreesiaUPC" w:cs="FreesiaUPC"/>
+          <w:b/>
+          <w:bCs/>
+          <w:sz w:val="32"/>
+          <w:szCs w:val="32"/>
+          <w:u w:val="single"/>
+        </w:rPr>
+      </w:pPr>
+    </w:p>
+    <w:p>
+      <w:pPr>
+        <w:rPr>
+          <w:rFonts w:ascii="FreesiaUPC" w:hAnsi="FreesiaUPC" w:cs="FreesiaUPC"/>
+          <w:sz w:val="32"/>
+          <w:szCs w:val="32"/>
+        </w:rPr>
+      </w:pPr>
+    </w:p>
+    <w:p>
+      <w:pPr>
+        <w:rPr>
+          <w:rFonts w:ascii="FreesiaUPC" w:hAnsi="FreesiaUPC" w:cs="FreesiaUPC"/>
+          <w:sz w:val="32"/>
+          <w:szCs w:val="32"/>
+        </w:rPr>
+      </w:pPr>
+    </w:p>
+    <w:p>
+      <w:pPr>
+        <w:rPr>
+          <w:rFonts w:ascii="FreesiaUPC" w:hAnsi="FreesiaUPC" w:cs="FreesiaUPC"/>
+          <w:sz w:val="32"/>
+          <w:szCs w:val="32"/>
+        </w:rPr>
+      </w:pPr>
+    </w:p>
     <w:sectPr>
       <w:pgSz w:w="11906" w:h="16838"/>
-      <w:pgMar w:top="1440" w:right="1440" w:bottom="1440" w:left="1440" w:header="708" w:footer="708" w:gutter="0"/>
+      <w:pgMar w:top="993" w:right="1440" w:bottom="1440" w:left="1440" w:header="708" w:footer="708" w:gutter="0"/>
       <w:cols w:space="708"/>
       <w:docGrid w:linePitch="360"/>
     </w:sectPr>
@@ -60,8 +276,179 @@
 </w:document>
 </file>
 
+<file path=word/endnotes.xml><?xml version="1.0" encoding="utf-8"?>
+<w:endnotes xmlns:wpc="http://schemas.microsoft.com/office/word/2010/wordprocessingCanvas" xmlns:mc="http://schemas.openxmlformats.org/markup-compatibility/2006" xmlns:o="urn:schemas-microsoft-com:office:office" xmlns:r="http://schemas.openxmlformats.org/officeDocument/2006/relationships" xmlns:m="http://schemas.openxmlformats.org/officeDocument/2006/math" xmlns:v="urn:schemas-microsoft-com:vml" xmlns:wp14="http://schemas.microsoft.com/office/word/2010/wordprocessingDrawing" xmlns:wp="http://schemas.openxmlformats.org/drawingml/2006/wordprocessingDrawing" xmlns:w10="urn:schemas-microsoft-com:office:word" xmlns:w="http://schemas.openxmlformats.org/wordprocessingml/2006/main" xmlns:w14="http://schemas.microsoft.com/office/word/2010/wordml" xmlns:w15="http://schemas.microsoft.com/office/word/2012/wordml" xmlns:wpg="http://schemas.microsoft.com/office/word/2010/wordprocessingGroup" xmlns:wpi="http://schemas.microsoft.com/office/word/2010/wordprocessingInk" xmlns:wne="http://schemas.microsoft.com/office/word/2006/wordml" xmlns:wps="http://schemas.microsoft.com/office/word/2010/wordprocessingShape" mc:Ignorable="w14 w15 wp14">
+  <w:endnote w:type="separator" w:id="-1">
+    <w:p>
+      <w:pPr>
+        <w:spacing w:after="0" w:line="240" w:lineRule="auto"/>
+      </w:pPr>
+      <w:r>
+        <w:separator/>
+      </w:r>
+    </w:p>
+  </w:endnote>
+  <w:endnote w:type="continuationSeparator" w:id="0">
+    <w:p>
+      <w:pPr>
+        <w:spacing w:after="0" w:line="240" w:lineRule="auto"/>
+      </w:pPr>
+      <w:r>
+        <w:continuationSeparator/>
+      </w:r>
+    </w:p>
+  </w:endnote>
+</w:endnotes>
+</file>
+
+<file path=word/footnotes.xml><?xml version="1.0" encoding="utf-8"?>
+<w:footnotes xmlns:wpc="http://schemas.microsoft.com/office/word/2010/wordprocessingCanvas" xmlns:mc="http://schemas.openxmlformats.org/markup-compatibility/2006" xmlns:o="urn:schemas-microsoft-com:office:office" xmlns:r="http://schemas.openxmlformats.org/officeDocument/2006/relationships" xmlns:m="http://schemas.openxmlformats.org/officeDocument/2006/math" xmlns:v="urn:schemas-microsoft-com:vml" xmlns:wp14="http://schemas.microsoft.com/office/word/2010/wordprocessingDrawing" xmlns:wp="http://schemas.openxmlformats.org/drawingml/2006/wordprocessingDrawing" xmlns:w10="urn:schemas-microsoft-com:office:word" xmlns:w="http://schemas.openxmlformats.org/wordprocessingml/2006/main" xmlns:w14="http://schemas.microsoft.com/office/word/2010/wordml" xmlns:w15="http://schemas.microsoft.com/office/word/2012/wordml" xmlns:wpg="http://schemas.microsoft.com/office/word/2010/wordprocessingGroup" xmlns:wpi="http://schemas.microsoft.com/office/word/2010/wordprocessingInk" xmlns:wne="http://schemas.microsoft.com/office/word/2006/wordml" xmlns:wps="http://schemas.microsoft.com/office/word/2010/wordprocessingShape" mc:Ignorable="w14 w15 wp14">
+  <w:footnote w:type="separator" w:id="-1">
+    <w:p>
+      <w:pPr>
+        <w:spacing w:after="0" w:line="240" w:lineRule="auto"/>
+      </w:pPr>
+      <w:r>
+        <w:separator/>
+      </w:r>
+    </w:p>
+  </w:footnote>
+  <w:footnote w:type="continuationSeparator" w:id="0">
+    <w:p>
+      <w:pPr>
+        <w:spacing w:after="0" w:line="240" w:lineRule="auto"/>
+      </w:pPr>
+      <w:r>
+        <w:continuationSeparator/>
+      </w:r>
+    </w:p>
+  </w:footnote>
+</w:footnotes>
+</file>
+
+<file path=word/numbering.xml><?xml version="1.0" encoding="utf-8"?>
+<w:numbering xmlns:wpc="http://schemas.microsoft.com/office/word/2010/wordprocessingCanvas" xmlns:mc="http://schemas.openxmlformats.org/markup-compatibility/2006" xmlns:o="urn:schemas-microsoft-com:office:office" xmlns:r="http://schemas.openxmlformats.org/officeDocument/2006/relationships" xmlns:m="http://schemas.openxmlformats.org/officeDocument/2006/math" xmlns:v="urn:schemas-microsoft-com:vml" xmlns:wp14="http://schemas.microsoft.com/office/word/2010/wordprocessingDrawing" xmlns:wp="http://schemas.openxmlformats.org/drawingml/2006/wordprocessingDrawing" xmlns:w10="urn:schemas-microsoft-com:office:word" xmlns:w="http://schemas.openxmlformats.org/wordprocessingml/2006/main" xmlns:w14="http://schemas.microsoft.com/office/word/2010/wordml" xmlns:w15="http://schemas.microsoft.com/office/word/2012/wordml" xmlns:wpg="http://schemas.microsoft.com/office/word/2010/wordprocessingGroup" xmlns:wpi="http://schemas.microsoft.com/office/word/2010/wordprocessingInk" xmlns:wne="http://schemas.microsoft.com/office/word/2006/wordml" xmlns:wps="http://schemas.microsoft.com/office/word/2010/wordprocessingShape" mc:Ignorable="w14 w15 wp14">
+  <w:abstractNum w:abstractNumId="0" w15:restartNumberingAfterBreak="0">
+    <w:nsid w:val="3D45495D"/>
+    <w:multiLevelType w:val="hybridMultilevel"/>
+    <w:tmpl w:val="56AA3FBA"/>
+    <w:lvl w:ilvl="0" w:tplc="0409000B">
+      <w:start w:val="1"/>
+      <w:numFmt w:val="bullet"/>
+      <w:lvlText w:val=""/>
+      <w:lvlJc w:val="left"/>
+      <w:pPr>
+        <w:ind w:left="720" w:hanging="360"/>
+      </w:pPr>
+      <w:rPr>
+        <w:rFonts w:ascii="Wingdings" w:hAnsi="Wingdings" w:hint="default"/>
+      </w:rPr>
+    </w:lvl>
+    <w:lvl w:ilvl="1" w:tplc="04090003" w:tentative="1">
+      <w:start w:val="1"/>
+      <w:numFmt w:val="bullet"/>
+      <w:lvlText w:val="o"/>
+      <w:lvlJc w:val="left"/>
+      <w:pPr>
+        <w:ind w:left="1440" w:hanging="360"/>
+      </w:pPr>
+      <w:rPr>
+        <w:rFonts w:ascii="Courier New" w:hAnsi="Courier New" w:cs="Courier New" w:hint="default"/>
+      </w:rPr>
+    </w:lvl>
+    <w:lvl w:ilvl="2" w:tplc="04090005" w:tentative="1">
+      <w:start w:val="1"/>
+      <w:numFmt w:val="bullet"/>
+      <w:lvlText w:val=""/>
+      <w:lvlJc w:val="left"/>
+      <w:pPr>
+        <w:ind w:left="2160" w:hanging="360"/>
+      </w:pPr>
+      <w:rPr>
+        <w:rFonts w:ascii="Wingdings" w:hAnsi="Wingdings" w:hint="default"/>
+      </w:rPr>
+    </w:lvl>
+    <w:lvl w:ilvl="3" w:tplc="04090001" w:tentative="1">
+      <w:start w:val="1"/>
+      <w:numFmt w:val="bullet"/>
+      <w:lvlText w:val=""/>
+      <w:lvlJc w:val="left"/>
+      <w:pPr>
+        <w:ind w:left="2880" w:hanging="360"/>
+      </w:pPr>
+      <w:rPr>
+        <w:rFonts w:ascii="Symbol" w:hAnsi="Symbol" w:hint="default"/>
+      </w:rPr>
+    </w:lvl>
+    <w:lvl w:ilvl="4" w:tplc="04090003" w:tentative="1">
+      <w:start w:val="1"/>
+      <w:numFmt w:val="bullet"/>
+      <w:lvlText w:val="o"/>
+      <w:lvlJc w:val="left"/>
+      <w:pPr>
+        <w:ind w:left="3600" w:hanging="360"/>
+      </w:pPr>
+      <w:rPr>
+        <w:rFonts w:ascii="Courier New" w:hAnsi="Courier New" w:cs="Courier New" w:hint="default"/>
+      </w:rPr>
+    </w:lvl>
+    <w:lvl w:ilvl="5" w:tplc="04090005" w:tentative="1">
+      <w:start w:val="1"/>
+      <w:numFmt w:val="bullet"/>
+      <w:lvlText w:val=""/>
+      <w:lvlJc w:val="left"/>
+      <w:pPr>
+        <w:ind w:left="4320" w:hanging="360"/>
+      </w:pPr>
+      <w:rPr>
+        <w:rFonts w:ascii="Wingdings" w:hAnsi="Wingdings" w:hint="default"/>
+      </w:rPr>
+    </w:lvl>
+    <w:lvl w:ilvl="6" w:tplc="04090001" w:tentative="1">
+      <w:start w:val="1"/>
+      <w:numFmt w:val="bullet"/>
+      <w:lvlText w:val=""/>
+      <w:lvlJc w:val="left"/>
+      <w:pPr>
+        <w:ind w:left="5040" w:hanging="360"/>
+      </w:pPr>
+      <w:rPr>
+        <w:rFonts w:ascii="Symbol" w:hAnsi="Symbol" w:hint="default"/>
+      </w:rPr>
+    </w:lvl>
+    <w:lvl w:ilvl="7" w:tplc="04090003" w:tentative="1">
+      <w:start w:val="1"/>
+      <w:numFmt w:val="bullet"/>
+      <w:lvlText w:val="o"/>
+      <w:lvlJc w:val="left"/>
+      <w:pPr>
+        <w:ind w:left="5760" w:hanging="360"/>
+      </w:pPr>
+      <w:rPr>
+        <w:rFonts w:ascii="Courier New" w:hAnsi="Courier New" w:cs="Courier New" w:hint="default"/>
+      </w:rPr>
+    </w:lvl>
+    <w:lvl w:ilvl="8" w:tplc="04090005" w:tentative="1">
+      <w:start w:val="1"/>
+      <w:numFmt w:val="bullet"/>
+      <w:lvlText w:val=""/>
+      <w:lvlJc w:val="left"/>
+      <w:pPr>
+        <w:ind w:left="6480" w:hanging="360"/>
+      </w:pPr>
+      <w:rPr>
+        <w:rFonts w:ascii="Wingdings" w:hAnsi="Wingdings" w:hint="default"/>
+      </w:rPr>
+    </w:lvl>
+  </w:abstractNum>
+  <w:num w:numId="1">
+    <w:abstractNumId w:val="0"/>
+  </w:num>
+</w:numbering>
+</file>
+
 <file path=word/styles.xml><?xml version="1.0" encoding="utf-8"?>
-<w:styles xmlns:mc="http://schemas.openxmlformats.org/markup-compatibility/2006" xmlns:r="http://schemas.openxmlformats.org/officeDocument/2006/relationships" xmlns:w="http://schemas.openxmlformats.org/wordprocessingml/2006/main" xmlns:w14="http://schemas.microsoft.com/office/word/2010/wordml" xmlns:w15="http://schemas.microsoft.com/office/word/2012/wordml" xmlns:w16se="http://schemas.microsoft.com/office/word/2015/wordml/symex" mc:Ignorable="w14 w15 w16se">
+<w:styles xmlns:mc="http://schemas.openxmlformats.org/markup-compatibility/2006" xmlns:r="http://schemas.openxmlformats.org/officeDocument/2006/relationships" xmlns:w="http://schemas.openxmlformats.org/wordprocessingml/2006/main" xmlns:w14="http://schemas.microsoft.com/office/word/2010/wordml" xmlns:w15="http://schemas.microsoft.com/office/word/2012/wordml" mc:Ignorable="w14 w15">
   <w:docDefaults>
     <w:rPrDefault>
       <w:rPr>
@@ -77,7 +464,7 @@
       </w:pPr>
     </w:pPrDefault>
   </w:docDefaults>
-  <w:latentStyles w:defLockedState="0" w:defUIPriority="99" w:defSemiHidden="0" w:defUnhideWhenUsed="0" w:defQFormat="0" w:count="374">
+  <w:latentStyles w:defLockedState="0" w:defUIPriority="99" w:defSemiHidden="0" w:defUnhideWhenUsed="0" w:defQFormat="0" w:count="371">
     <w:lsdException w:name="Normal" w:uiPriority="0" w:qFormat="1"/>
     <w:lsdException w:name="heading 1" w:uiPriority="9" w:qFormat="1"/>
     <w:lsdException w:name="heading 2" w:semiHidden="1" w:uiPriority="9" w:unhideWhenUsed="1" w:qFormat="1"/>
@@ -183,6 +570,7 @@
     <w:lsdException w:name="HTML Sample" w:semiHidden="1" w:unhideWhenUsed="1"/>
     <w:lsdException w:name="HTML Typewriter" w:semiHidden="1" w:unhideWhenUsed="1"/>
     <w:lsdException w:name="HTML Variable" w:semiHidden="1" w:unhideWhenUsed="1"/>
+    <w:lsdException w:name="Normal Table" w:semiHidden="1" w:unhideWhenUsed="1"/>
     <w:lsdException w:name="annotation subject" w:semiHidden="1" w:unhideWhenUsed="1"/>
     <w:lsdException w:name="No List" w:semiHidden="1" w:unhideWhenUsed="1"/>
     <w:lsdException w:name="Outline List 1" w:semiHidden="1" w:unhideWhenUsed="1"/>
@@ -227,6 +615,7 @@
     <w:lsdException w:name="Table Professional" w:semiHidden="1" w:unhideWhenUsed="1"/>
     <w:lsdException w:name="Table Subtle 1" w:semiHidden="1" w:unhideWhenUsed="1"/>
     <w:lsdException w:name="Table Subtle 2" w:semiHidden="1" w:unhideWhenUsed="1"/>
+    <w:lsdException w:name="Table Web 1" w:semiHidden="1" w:unhideWhenUsed="1"/>
     <w:lsdException w:name="Table Web 2" w:semiHidden="1" w:unhideWhenUsed="1"/>
     <w:lsdException w:name="Table Web 3" w:semiHidden="1" w:unhideWhenUsed="1"/>
     <w:lsdException w:name="Balloon Text" w:semiHidden="1" w:unhideWhenUsed="1"/>
@@ -447,21 +836,18 @@
     <w:lsdException w:name="List Table 5 Dark Accent 6" w:uiPriority="50"/>
     <w:lsdException w:name="List Table 6 Colorful Accent 6" w:uiPriority="51"/>
     <w:lsdException w:name="List Table 7 Colorful Accent 6" w:uiPriority="52"/>
-    <w:lsdException w:name="Mention" w:semiHidden="1" w:unhideWhenUsed="1"/>
-    <w:lsdException w:name="Smart Hyperlink" w:semiHidden="1" w:unhideWhenUsed="1"/>
-    <w:lsdException w:name="Hashtag" w:semiHidden="1" w:unhideWhenUsed="1"/>
   </w:latentStyles>
-  <w:style w:type="paragraph" w:default="1" w:styleId="a">
+  <w:style w:type="paragraph" w:default="1" w:styleId="Normal">
     <w:name w:val="Normal"/>
     <w:qFormat/>
   </w:style>
-  <w:style w:type="character" w:default="1" w:styleId="a0">
+  <w:style w:type="character" w:default="1" w:styleId="DefaultParagraphFont">
     <w:name w:val="Default Paragraph Font"/>
     <w:uiPriority w:val="1"/>
     <w:semiHidden/>
     <w:unhideWhenUsed/>
   </w:style>
-  <w:style w:type="table" w:default="1" w:styleId="a1">
+  <w:style w:type="table" w:default="1" w:styleId="TableNormal">
     <w:name w:val="Normal Table"/>
     <w:uiPriority w:val="99"/>
     <w:semiHidden/>
@@ -476,11 +862,66 @@
       </w:tblCellMar>
     </w:tblPr>
   </w:style>
-  <w:style w:type="numbering" w:default="1" w:styleId="a2">
+  <w:style w:type="numbering" w:default="1" w:styleId="NoList">
     <w:name w:val="No List"/>
     <w:uiPriority w:val="99"/>
     <w:semiHidden/>
     <w:unhideWhenUsed/>
+  </w:style>
+  <w:style w:type="paragraph" w:styleId="Header">
+    <w:name w:val="header"/>
+    <w:basedOn w:val="Normal"/>
+    <w:link w:val="HeaderChar"/>
+    <w:uiPriority w:val="99"/>
+    <w:unhideWhenUsed/>
+    <w:rsid w:val="006A0B1C"/>
+    <w:pPr>
+      <w:tabs>
+        <w:tab w:val="center" w:pos="4680"/>
+        <w:tab w:val="right" w:pos="9360"/>
+      </w:tabs>
+      <w:spacing w:after="0" w:line="240" w:lineRule="auto"/>
+    </w:pPr>
+  </w:style>
+  <w:style w:type="character" w:customStyle="1" w:styleId="HeaderChar">
+    <w:name w:val="Header Char"/>
+    <w:basedOn w:val="DefaultParagraphFont"/>
+    <w:link w:val="Header"/>
+    <w:uiPriority w:val="99"/>
+    <w:rsid w:val="006A0B1C"/>
+  </w:style>
+  <w:style w:type="paragraph" w:styleId="Footer">
+    <w:name w:val="footer"/>
+    <w:basedOn w:val="Normal"/>
+    <w:link w:val="FooterChar"/>
+    <w:uiPriority w:val="99"/>
+    <w:unhideWhenUsed/>
+    <w:rsid w:val="006A0B1C"/>
+    <w:pPr>
+      <w:tabs>
+        <w:tab w:val="center" w:pos="4680"/>
+        <w:tab w:val="right" w:pos="9360"/>
+      </w:tabs>
+      <w:spacing w:after="0" w:line="240" w:lineRule="auto"/>
+    </w:pPr>
+  </w:style>
+  <w:style w:type="character" w:customStyle="1" w:styleId="FooterChar">
+    <w:name w:val="Footer Char"/>
+    <w:basedOn w:val="DefaultParagraphFont"/>
+    <w:link w:val="Footer"/>
+    <w:uiPriority w:val="99"/>
+    <w:rsid w:val="006A0B1C"/>
+  </w:style>
+  <w:style w:type="paragraph" w:styleId="ListParagraph">
+    <w:name w:val="List Paragraph"/>
+    <w:basedOn w:val="Normal"/>
+    <w:uiPriority w:val="34"/>
+    <w:qFormat/>
+    <w:rsid w:val="006A0B1C"/>
+    <w:pPr>
+      <w:ind w:left="720"/>
+      <w:contextualSpacing/>
+    </w:pPr>
   </w:style>
 </w:styles>
 </file>

</xml_diff>

<commit_message>
add all MVC, all sequence diagram
</commit_message>
<xml_diff>
--- a/5730213047.docx
+++ b/5730213047.docx
@@ -178,19 +178,388 @@
           <w:szCs w:val="32"/>
         </w:rPr>
       </w:pPr>
-      <w:r>
-        <w:rPr>
-          <w:rFonts w:ascii="FreesiaUPC" w:hAnsi="FreesiaUPC" w:cs="FreesiaUPC"/>
-          <w:sz w:val="32"/>
-          <w:szCs w:val="32"/>
-        </w:rPr>
+    </w:p>
+    <w:p>
+      <w:pPr>
+        <w:ind w:firstLine="720"/>
+        <w:rPr>
+          <w:rFonts w:ascii="FreesiaUPC" w:hAnsi="FreesiaUPC" w:cs="FreesiaUPC"/>
+          <w:sz w:val="32"/>
+          <w:szCs w:val="32"/>
+        </w:rPr>
+      </w:pPr>
+    </w:p>
+    <w:p>
+      <w:pPr>
+        <w:ind w:firstLine="720"/>
+        <w:rPr>
+          <w:rFonts w:ascii="FreesiaUPC" w:hAnsi="FreesiaUPC" w:cs="FreesiaUPC"/>
+          <w:sz w:val="32"/>
+          <w:szCs w:val="32"/>
+        </w:rPr>
+      </w:pPr>
+    </w:p>
+    <w:p>
+      <w:pPr>
+        <w:ind w:firstLine="720"/>
+        <w:rPr>
+          <w:rFonts w:ascii="FreesiaUPC" w:hAnsi="FreesiaUPC" w:cs="FreesiaUPC"/>
+          <w:sz w:val="32"/>
+          <w:szCs w:val="32"/>
+        </w:rPr>
+      </w:pPr>
+    </w:p>
+    <w:p>
+      <w:pPr>
+        <w:ind w:firstLine="720"/>
+        <w:rPr>
+          <w:rFonts w:ascii="FreesiaUPC" w:hAnsi="FreesiaUPC" w:cs="FreesiaUPC"/>
+          <w:sz w:val="32"/>
+          <w:szCs w:val="32"/>
+        </w:rPr>
+      </w:pPr>
+    </w:p>
+    <w:p>
+      <w:pPr>
+        <w:ind w:firstLine="720"/>
+        <w:rPr>
+          <w:rFonts w:ascii="FreesiaUPC" w:hAnsi="FreesiaUPC" w:cs="FreesiaUPC"/>
+          <w:sz w:val="32"/>
+          <w:szCs w:val="32"/>
+        </w:rPr>
+      </w:pPr>
+    </w:p>
+    <w:p>
+      <w:pPr>
+        <w:ind w:firstLine="720"/>
+        <w:rPr>
+          <w:rFonts w:ascii="FreesiaUPC" w:hAnsi="FreesiaUPC" w:cs="FreesiaUPC"/>
+          <w:sz w:val="32"/>
+          <w:szCs w:val="32"/>
+        </w:rPr>
+      </w:pPr>
+    </w:p>
+    <w:p>
+      <w:pPr>
+        <w:ind w:firstLine="720"/>
+        <w:rPr>
+          <w:rFonts w:ascii="FreesiaUPC" w:hAnsi="FreesiaUPC" w:cs="FreesiaUPC"/>
+          <w:sz w:val="32"/>
+          <w:szCs w:val="32"/>
+        </w:rPr>
+      </w:pPr>
+    </w:p>
+    <w:p>
+      <w:pPr>
+        <w:ind w:firstLine="720"/>
+        <w:rPr>
+          <w:rFonts w:ascii="FreesiaUPC" w:hAnsi="FreesiaUPC" w:cs="FreesiaUPC"/>
+          <w:sz w:val="32"/>
+          <w:szCs w:val="32"/>
+        </w:rPr>
+      </w:pPr>
+    </w:p>
+    <w:p>
+      <w:pPr>
+        <w:ind w:firstLine="720"/>
+        <w:rPr>
+          <w:rFonts w:ascii="FreesiaUPC" w:hAnsi="FreesiaUPC" w:cs="FreesiaUPC"/>
+          <w:sz w:val="32"/>
+          <w:szCs w:val="32"/>
+        </w:rPr>
+      </w:pPr>
+    </w:p>
+    <w:p>
+      <w:pPr>
+        <w:ind w:firstLine="720"/>
+        <w:rPr>
+          <w:rFonts w:ascii="FreesiaUPC" w:hAnsi="FreesiaUPC" w:cs="FreesiaUPC"/>
+          <w:sz w:val="32"/>
+          <w:szCs w:val="32"/>
+        </w:rPr>
+      </w:pPr>
+    </w:p>
+    <w:p>
+      <w:pPr>
+        <w:ind w:firstLine="720"/>
+        <w:rPr>
+          <w:rFonts w:ascii="FreesiaUPC" w:hAnsi="FreesiaUPC" w:cs="FreesiaUPC"/>
+          <w:sz w:val="32"/>
+          <w:szCs w:val="32"/>
+        </w:rPr>
+      </w:pPr>
+      <w:r>
+        <w:rPr>
+          <w:rFonts w:ascii="FreesiaUPC" w:hAnsi="FreesiaUPC" w:cs="FreesiaUPC"/>
+          <w:sz w:val="32"/>
+          <w:szCs w:val="32"/>
+        </w:rPr>
+        <w:lastRenderedPageBreak/>
         <w:t xml:space="preserve">3.2 Model-View-Controller (MVC) Model </w:t>
       </w:r>
+    </w:p>
+    <w:p>
+      <w:pPr>
+        <w:ind w:firstLine="720"/>
+        <w:rPr>
+          <w:rFonts w:ascii="FreesiaUPC" w:hAnsi="FreesiaUPC" w:cs="FreesiaUPC"/>
+          <w:sz w:val="32"/>
+          <w:szCs w:val="32"/>
+        </w:rPr>
+      </w:pPr>
       <w:bookmarkStart w:id="0" w:name="_GoBack"/>
       <w:bookmarkEnd w:id="0"/>
     </w:p>
     <w:p>
       <w:pPr>
+        <w:ind w:firstLine="720"/>
+        <w:rPr>
+          <w:rFonts w:ascii="FreesiaUPC" w:hAnsi="FreesiaUPC" w:cs="FreesiaUPC"/>
+          <w:sz w:val="32"/>
+          <w:szCs w:val="32"/>
+        </w:rPr>
+      </w:pPr>
+      <w:r>
+        <w:rPr>
+          <w:rFonts w:ascii="FreesiaUPC" w:hAnsi="FreesiaUPC" w:cs="FreesiaUPC"/>
+          <w:noProof/>
+          <w:sz w:val="32"/>
+          <w:szCs w:val="32"/>
+        </w:rPr>
+        <w:drawing>
+          <wp:inline distT="0" distB="0" distL="0" distR="0">
+            <wp:extent cx="5705475" cy="2143125"/>
+            <wp:effectExtent l="0" t="0" r="0" b="9525"/>
+            <wp:docPr id="4" name="Picture 4" descr="C:\Users\ladye_000\Downloads\MVC daily.png"/>
+            <wp:cNvGraphicFramePr>
+              <a:graphicFrameLocks xmlns:a="http://schemas.openxmlformats.org/drawingml/2006/main" noChangeAspect="1"/>
+            </wp:cNvGraphicFramePr>
+            <a:graphic xmlns:a="http://schemas.openxmlformats.org/drawingml/2006/main">
+              <a:graphicData uri="http://schemas.openxmlformats.org/drawingml/2006/picture">
+                <pic:pic xmlns:pic="http://schemas.openxmlformats.org/drawingml/2006/picture">
+                  <pic:nvPicPr>
+                    <pic:cNvPr id="0" name="Picture 3" descr="C:\Users\ladye_000\Downloads\MVC daily.png"/>
+                    <pic:cNvPicPr>
+                      <a:picLocks noChangeAspect="1" noChangeArrowheads="1"/>
+                    </pic:cNvPicPr>
+                  </pic:nvPicPr>
+                  <pic:blipFill>
+                    <a:blip r:embed="rId8">
+                      <a:extLst>
+                        <a:ext uri="{28A0092B-C50C-407E-A947-70E740481C1C}">
+                          <a14:useLocalDpi xmlns:a14="http://schemas.microsoft.com/office/drawing/2010/main" val="0"/>
+                        </a:ext>
+                      </a:extLst>
+                    </a:blip>
+                    <a:srcRect/>
+                    <a:stretch>
+                      <a:fillRect/>
+                    </a:stretch>
+                  </pic:blipFill>
+                  <pic:spPr bwMode="auto">
+                    <a:xfrm>
+                      <a:off x="0" y="0"/>
+                      <a:ext cx="5705475" cy="2143125"/>
+                    </a:xfrm>
+                    <a:prstGeom prst="rect">
+                      <a:avLst/>
+                    </a:prstGeom>
+                    <a:noFill/>
+                    <a:ln>
+                      <a:noFill/>
+                    </a:ln>
+                  </pic:spPr>
+                </pic:pic>
+              </a:graphicData>
+            </a:graphic>
+          </wp:inline>
+        </w:drawing>
+      </w:r>
+    </w:p>
+    <w:p>
+      <w:pPr>
+        <w:ind w:firstLine="720"/>
+        <w:rPr>
+          <w:rFonts w:ascii="FreesiaUPC" w:hAnsi="FreesiaUPC" w:cs="FreesiaUPC"/>
+          <w:sz w:val="32"/>
+          <w:szCs w:val="32"/>
+        </w:rPr>
+      </w:pPr>
+    </w:p>
+    <w:p>
+      <w:pPr>
+        <w:ind w:firstLine="720"/>
+        <w:rPr>
+          <w:rFonts w:ascii="FreesiaUPC" w:hAnsi="FreesiaUPC" w:cs="FreesiaUPC"/>
+          <w:sz w:val="32"/>
+          <w:szCs w:val="32"/>
+        </w:rPr>
+      </w:pPr>
+      <w:r>
+        <w:rPr>
+          <w:rFonts w:ascii="FreesiaUPC" w:hAnsi="FreesiaUPC" w:cs="FreesiaUPC"/>
+          <w:noProof/>
+          <w:sz w:val="32"/>
+          <w:szCs w:val="32"/>
+        </w:rPr>
+        <w:drawing>
+          <wp:inline distT="0" distB="0" distL="0" distR="0">
+            <wp:extent cx="4867275" cy="2143125"/>
+            <wp:effectExtent l="0" t="0" r="9525" b="9525"/>
+            <wp:docPr id="2" name="Picture 2" descr="C:\Users\ladye_000\Downloads\MVC monthly.png"/>
+            <wp:cNvGraphicFramePr>
+              <a:graphicFrameLocks xmlns:a="http://schemas.openxmlformats.org/drawingml/2006/main" noChangeAspect="1"/>
+            </wp:cNvGraphicFramePr>
+            <a:graphic xmlns:a="http://schemas.openxmlformats.org/drawingml/2006/main">
+              <a:graphicData uri="http://schemas.openxmlformats.org/drawingml/2006/picture">
+                <pic:pic xmlns:pic="http://schemas.openxmlformats.org/drawingml/2006/picture">
+                  <pic:nvPicPr>
+                    <pic:cNvPr id="0" name="Picture 2" descr="C:\Users\ladye_000\Downloads\MVC monthly.png"/>
+                    <pic:cNvPicPr>
+                      <a:picLocks noChangeAspect="1" noChangeArrowheads="1"/>
+                    </pic:cNvPicPr>
+                  </pic:nvPicPr>
+                  <pic:blipFill>
+                    <a:blip r:embed="rId9">
+                      <a:extLst>
+                        <a:ext uri="{28A0092B-C50C-407E-A947-70E740481C1C}">
+                          <a14:useLocalDpi xmlns:a14="http://schemas.microsoft.com/office/drawing/2010/main" val="0"/>
+                        </a:ext>
+                      </a:extLst>
+                    </a:blip>
+                    <a:srcRect/>
+                    <a:stretch>
+                      <a:fillRect/>
+                    </a:stretch>
+                  </pic:blipFill>
+                  <pic:spPr bwMode="auto">
+                    <a:xfrm>
+                      <a:off x="0" y="0"/>
+                      <a:ext cx="4867275" cy="2143125"/>
+                    </a:xfrm>
+                    <a:prstGeom prst="rect">
+                      <a:avLst/>
+                    </a:prstGeom>
+                    <a:noFill/>
+                    <a:ln>
+                      <a:noFill/>
+                    </a:ln>
+                  </pic:spPr>
+                </pic:pic>
+              </a:graphicData>
+            </a:graphic>
+          </wp:inline>
+        </w:drawing>
+      </w:r>
+    </w:p>
+    <w:p>
+      <w:pPr>
+        <w:ind w:firstLine="720"/>
+        <w:rPr>
+          <w:rFonts w:ascii="FreesiaUPC" w:hAnsi="FreesiaUPC" w:cs="FreesiaUPC"/>
+          <w:sz w:val="32"/>
+          <w:szCs w:val="32"/>
+        </w:rPr>
+      </w:pPr>
+    </w:p>
+    <w:p>
+      <w:pPr>
+        <w:ind w:firstLine="720"/>
+        <w:rPr>
+          <w:rFonts w:ascii="FreesiaUPC" w:hAnsi="FreesiaUPC" w:cs="FreesiaUPC"/>
+          <w:sz w:val="32"/>
+          <w:szCs w:val="32"/>
+        </w:rPr>
+      </w:pPr>
+      <w:r>
+        <w:rPr>
+          <w:rFonts w:ascii="FreesiaUPC" w:hAnsi="FreesiaUPC" w:cs="FreesiaUPC"/>
+          <w:noProof/>
+          <w:sz w:val="32"/>
+          <w:szCs w:val="32"/>
+        </w:rPr>
+        <w:drawing>
+          <wp:inline distT="0" distB="0" distL="0" distR="0">
+            <wp:extent cx="5731510" cy="2138623"/>
+            <wp:effectExtent l="0" t="0" r="0" b="0"/>
+            <wp:docPr id="1" name="Picture 1" descr="C:\Users\ladye_000\Downloads\MVC annual.png"/>
+            <wp:cNvGraphicFramePr>
+              <a:graphicFrameLocks xmlns:a="http://schemas.openxmlformats.org/drawingml/2006/main" noChangeAspect="1"/>
+            </wp:cNvGraphicFramePr>
+            <a:graphic xmlns:a="http://schemas.openxmlformats.org/drawingml/2006/main">
+              <a:graphicData uri="http://schemas.openxmlformats.org/drawingml/2006/picture">
+                <pic:pic xmlns:pic="http://schemas.openxmlformats.org/drawingml/2006/picture">
+                  <pic:nvPicPr>
+                    <pic:cNvPr id="0" name="Picture 1" descr="C:\Users\ladye_000\Downloads\MVC annual.png"/>
+                    <pic:cNvPicPr>
+                      <a:picLocks noChangeAspect="1" noChangeArrowheads="1"/>
+                    </pic:cNvPicPr>
+                  </pic:nvPicPr>
+                  <pic:blipFill>
+                    <a:blip r:embed="rId10">
+                      <a:extLst>
+                        <a:ext uri="{28A0092B-C50C-407E-A947-70E740481C1C}">
+                          <a14:useLocalDpi xmlns:a14="http://schemas.microsoft.com/office/drawing/2010/main" val="0"/>
+                        </a:ext>
+                      </a:extLst>
+                    </a:blip>
+                    <a:srcRect/>
+                    <a:stretch>
+                      <a:fillRect/>
+                    </a:stretch>
+                  </pic:blipFill>
+                  <pic:spPr bwMode="auto">
+                    <a:xfrm>
+                      <a:off x="0" y="0"/>
+                      <a:ext cx="5731510" cy="2138623"/>
+                    </a:xfrm>
+                    <a:prstGeom prst="rect">
+                      <a:avLst/>
+                    </a:prstGeom>
+                    <a:noFill/>
+                    <a:ln>
+                      <a:noFill/>
+                    </a:ln>
+                  </pic:spPr>
+                </pic:pic>
+              </a:graphicData>
+            </a:graphic>
+          </wp:inline>
+        </w:drawing>
+      </w:r>
+    </w:p>
+    <w:p>
+      <w:pPr>
+        <w:ind w:firstLine="720"/>
+        <w:rPr>
+          <w:rFonts w:ascii="FreesiaUPC" w:hAnsi="FreesiaUPC" w:cs="FreesiaUPC"/>
+          <w:sz w:val="32"/>
+          <w:szCs w:val="32"/>
+        </w:rPr>
+      </w:pPr>
+    </w:p>
+    <w:p>
+      <w:pPr>
+        <w:ind w:firstLine="720"/>
+        <w:rPr>
+          <w:rFonts w:ascii="FreesiaUPC" w:hAnsi="FreesiaUPC" w:cs="FreesiaUPC"/>
+          <w:sz w:val="32"/>
+          <w:szCs w:val="32"/>
+        </w:rPr>
+      </w:pPr>
+    </w:p>
+    <w:p>
+      <w:pPr>
+        <w:ind w:firstLine="720"/>
+        <w:rPr>
+          <w:rFonts w:ascii="FreesiaUPC" w:hAnsi="FreesiaUPC" w:cs="FreesiaUPC"/>
+          <w:sz w:val="32"/>
+          <w:szCs w:val="32"/>
+        </w:rPr>
+      </w:pPr>
+    </w:p>
+    <w:p>
+      <w:pPr>
         <w:rPr>
           <w:rFonts w:ascii="FreesiaUPC" w:hAnsi="FreesiaUPC" w:cs="FreesiaUPC"/>
           <w:sz w:val="32"/>
@@ -204,6 +573,23 @@
           <w:szCs w:val="32"/>
         </w:rPr>
         <w:t xml:space="preserve">4. Entity Class Model </w:t>
+      </w:r>
+    </w:p>
+    <w:p>
+      <w:pPr>
+        <w:rPr>
+          <w:rFonts w:ascii="FreesiaUPC" w:hAnsi="FreesiaUPC" w:cs="FreesiaUPC"/>
+          <w:sz w:val="32"/>
+          <w:szCs w:val="32"/>
+        </w:rPr>
+      </w:pPr>
+      <w:r>
+        <w:rPr>
+          <w:rFonts w:ascii="FreesiaUPC" w:hAnsi="FreesiaUPC" w:cs="FreesiaUPC"/>
+          <w:sz w:val="32"/>
+          <w:szCs w:val="32"/>
+        </w:rPr>
+        <w:t>5. System Behaviour Model</w:t>
       </w:r>
     </w:p>
     <w:p>
@@ -220,10 +606,227 @@
       <w:r>
         <w:rPr>
           <w:rFonts w:ascii="FreesiaUPC" w:hAnsi="FreesiaUPC" w:cs="FreesiaUPC"/>
-          <w:sz w:val="32"/>
-          <w:szCs w:val="32"/>
-        </w:rPr>
-        <w:t>5. System Behaviour Model</w:t>
+          <w:b/>
+          <w:bCs/>
+          <w:noProof/>
+          <w:sz w:val="32"/>
+          <w:szCs w:val="32"/>
+          <w:u w:val="single"/>
+        </w:rPr>
+        <w:drawing>
+          <wp:inline distT="0" distB="0" distL="0" distR="0">
+            <wp:extent cx="5731510" cy="2207165"/>
+            <wp:effectExtent l="0" t="0" r="2540" b="3175"/>
+            <wp:docPr id="5" name="Picture 5" descr="C:\Users\ladye_000\Downloads\daily report.png"/>
+            <wp:cNvGraphicFramePr>
+              <a:graphicFrameLocks xmlns:a="http://schemas.openxmlformats.org/drawingml/2006/main" noChangeAspect="1"/>
+            </wp:cNvGraphicFramePr>
+            <a:graphic xmlns:a="http://schemas.openxmlformats.org/drawingml/2006/main">
+              <a:graphicData uri="http://schemas.openxmlformats.org/drawingml/2006/picture">
+                <pic:pic xmlns:pic="http://schemas.openxmlformats.org/drawingml/2006/picture">
+                  <pic:nvPicPr>
+                    <pic:cNvPr id="0" name="Picture 4" descr="C:\Users\ladye_000\Downloads\daily report.png"/>
+                    <pic:cNvPicPr>
+                      <a:picLocks noChangeAspect="1" noChangeArrowheads="1"/>
+                    </pic:cNvPicPr>
+                  </pic:nvPicPr>
+                  <pic:blipFill>
+                    <a:blip r:embed="rId11">
+                      <a:extLst>
+                        <a:ext uri="{28A0092B-C50C-407E-A947-70E740481C1C}">
+                          <a14:useLocalDpi xmlns:a14="http://schemas.microsoft.com/office/drawing/2010/main" val="0"/>
+                        </a:ext>
+                      </a:extLst>
+                    </a:blip>
+                    <a:srcRect/>
+                    <a:stretch>
+                      <a:fillRect/>
+                    </a:stretch>
+                  </pic:blipFill>
+                  <pic:spPr bwMode="auto">
+                    <a:xfrm>
+                      <a:off x="0" y="0"/>
+                      <a:ext cx="5731510" cy="2207165"/>
+                    </a:xfrm>
+                    <a:prstGeom prst="rect">
+                      <a:avLst/>
+                    </a:prstGeom>
+                    <a:noFill/>
+                    <a:ln>
+                      <a:noFill/>
+                    </a:ln>
+                  </pic:spPr>
+                </pic:pic>
+              </a:graphicData>
+            </a:graphic>
+          </wp:inline>
+        </w:drawing>
+      </w:r>
+    </w:p>
+    <w:p>
+      <w:pPr>
+        <w:rPr>
+          <w:rFonts w:ascii="FreesiaUPC" w:hAnsi="FreesiaUPC" w:cs="FreesiaUPC"/>
+          <w:b/>
+          <w:bCs/>
+          <w:sz w:val="32"/>
+          <w:szCs w:val="32"/>
+          <w:u w:val="single"/>
+        </w:rPr>
+      </w:pPr>
+    </w:p>
+    <w:p>
+      <w:pPr>
+        <w:rPr>
+          <w:rFonts w:ascii="FreesiaUPC" w:hAnsi="FreesiaUPC" w:cs="FreesiaUPC"/>
+          <w:b/>
+          <w:bCs/>
+          <w:sz w:val="32"/>
+          <w:szCs w:val="32"/>
+          <w:u w:val="single"/>
+        </w:rPr>
+      </w:pPr>
+      <w:r>
+        <w:rPr>
+          <w:rFonts w:ascii="FreesiaUPC" w:hAnsi="FreesiaUPC" w:cs="FreesiaUPC"/>
+          <w:b/>
+          <w:bCs/>
+          <w:noProof/>
+          <w:sz w:val="32"/>
+          <w:szCs w:val="32"/>
+          <w:u w:val="single"/>
+        </w:rPr>
+        <w:drawing>
+          <wp:inline distT="0" distB="0" distL="0" distR="0">
+            <wp:extent cx="5731510" cy="2207165"/>
+            <wp:effectExtent l="0" t="0" r="2540" b="3175"/>
+            <wp:docPr id="6" name="Picture 6" descr="C:\Users\ladye_000\Downloads\monthly report.png"/>
+            <wp:cNvGraphicFramePr>
+              <a:graphicFrameLocks xmlns:a="http://schemas.openxmlformats.org/drawingml/2006/main" noChangeAspect="1"/>
+            </wp:cNvGraphicFramePr>
+            <a:graphic xmlns:a="http://schemas.openxmlformats.org/drawingml/2006/main">
+              <a:graphicData uri="http://schemas.openxmlformats.org/drawingml/2006/picture">
+                <pic:pic xmlns:pic="http://schemas.openxmlformats.org/drawingml/2006/picture">
+                  <pic:nvPicPr>
+                    <pic:cNvPr id="0" name="Picture 5" descr="C:\Users\ladye_000\Downloads\monthly report.png"/>
+                    <pic:cNvPicPr>
+                      <a:picLocks noChangeAspect="1" noChangeArrowheads="1"/>
+                    </pic:cNvPicPr>
+                  </pic:nvPicPr>
+                  <pic:blipFill>
+                    <a:blip r:embed="rId12">
+                      <a:extLst>
+                        <a:ext uri="{28A0092B-C50C-407E-A947-70E740481C1C}">
+                          <a14:useLocalDpi xmlns:a14="http://schemas.microsoft.com/office/drawing/2010/main" val="0"/>
+                        </a:ext>
+                      </a:extLst>
+                    </a:blip>
+                    <a:srcRect/>
+                    <a:stretch>
+                      <a:fillRect/>
+                    </a:stretch>
+                  </pic:blipFill>
+                  <pic:spPr bwMode="auto">
+                    <a:xfrm>
+                      <a:off x="0" y="0"/>
+                      <a:ext cx="5731510" cy="2207165"/>
+                    </a:xfrm>
+                    <a:prstGeom prst="rect">
+                      <a:avLst/>
+                    </a:prstGeom>
+                    <a:noFill/>
+                    <a:ln>
+                      <a:noFill/>
+                    </a:ln>
+                  </pic:spPr>
+                </pic:pic>
+              </a:graphicData>
+            </a:graphic>
+          </wp:inline>
+        </w:drawing>
+      </w:r>
+    </w:p>
+    <w:p>
+      <w:pPr>
+        <w:rPr>
+          <w:rFonts w:ascii="FreesiaUPC" w:hAnsi="FreesiaUPC" w:cs="FreesiaUPC"/>
+          <w:b/>
+          <w:bCs/>
+          <w:sz w:val="32"/>
+          <w:szCs w:val="32"/>
+          <w:u w:val="single"/>
+        </w:rPr>
+      </w:pPr>
+    </w:p>
+    <w:p>
+      <w:pPr>
+        <w:rPr>
+          <w:rFonts w:ascii="FreesiaUPC" w:hAnsi="FreesiaUPC" w:cs="FreesiaUPC"/>
+          <w:b/>
+          <w:bCs/>
+          <w:sz w:val="32"/>
+          <w:szCs w:val="32"/>
+          <w:u w:val="single"/>
+        </w:rPr>
+      </w:pPr>
+      <w:r>
+        <w:rPr>
+          <w:rFonts w:ascii="FreesiaUPC" w:hAnsi="FreesiaUPC" w:cs="FreesiaUPC"/>
+          <w:b/>
+          <w:bCs/>
+          <w:noProof/>
+          <w:sz w:val="32"/>
+          <w:szCs w:val="32"/>
+          <w:u w:val="single"/>
+        </w:rPr>
+        <w:drawing>
+          <wp:inline distT="0" distB="0" distL="0" distR="0">
+            <wp:extent cx="5731510" cy="2207165"/>
+            <wp:effectExtent l="0" t="0" r="2540" b="3175"/>
+            <wp:docPr id="7" name="Picture 7" descr="C:\Users\ladye_000\Downloads\annual report.png"/>
+            <wp:cNvGraphicFramePr>
+              <a:graphicFrameLocks xmlns:a="http://schemas.openxmlformats.org/drawingml/2006/main" noChangeAspect="1"/>
+            </wp:cNvGraphicFramePr>
+            <a:graphic xmlns:a="http://schemas.openxmlformats.org/drawingml/2006/main">
+              <a:graphicData uri="http://schemas.openxmlformats.org/drawingml/2006/picture">
+                <pic:pic xmlns:pic="http://schemas.openxmlformats.org/drawingml/2006/picture">
+                  <pic:nvPicPr>
+                    <pic:cNvPr id="0" name="Picture 6" descr="C:\Users\ladye_000\Downloads\annual report.png"/>
+                    <pic:cNvPicPr>
+                      <a:picLocks noChangeAspect="1" noChangeArrowheads="1"/>
+                    </pic:cNvPicPr>
+                  </pic:nvPicPr>
+                  <pic:blipFill>
+                    <a:blip r:embed="rId13">
+                      <a:extLst>
+                        <a:ext uri="{28A0092B-C50C-407E-A947-70E740481C1C}">
+                          <a14:useLocalDpi xmlns:a14="http://schemas.microsoft.com/office/drawing/2010/main" val="0"/>
+                        </a:ext>
+                      </a:extLst>
+                    </a:blip>
+                    <a:srcRect/>
+                    <a:stretch>
+                      <a:fillRect/>
+                    </a:stretch>
+                  </pic:blipFill>
+                  <pic:spPr bwMode="auto">
+                    <a:xfrm>
+                      <a:off x="0" y="0"/>
+                      <a:ext cx="5731510" cy="2207165"/>
+                    </a:xfrm>
+                    <a:prstGeom prst="rect">
+                      <a:avLst/>
+                    </a:prstGeom>
+                    <a:noFill/>
+                    <a:ln>
+                      <a:noFill/>
+                    </a:ln>
+                  </pic:spPr>
+                </pic:pic>
+              </a:graphicData>
+            </a:graphic>
+          </wp:inline>
+        </w:drawing>
       </w:r>
     </w:p>
     <w:p>

</xml_diff>

<commit_message>
Modify all MVC 047Commit
</commit_message>
<xml_diff>
--- a/5730213047.docx
+++ b/5730213047.docx
@@ -34,39 +34,15 @@
           <w:szCs w:val="32"/>
         </w:rPr>
       </w:pPr>
+      <w:bookmarkStart w:id="0" w:name="_GoBack"/>
+      <w:bookmarkEnd w:id="0"/>
       <w:r>
         <w:rPr>
           <w:rFonts w:ascii="FreesiaUPC" w:hAnsi="FreesiaUPC" w:cs="FreesiaUPC"/>
           <w:sz w:val="32"/>
           <w:szCs w:val="32"/>
         </w:rPr>
-        <w:t>1. Revision History</w:t>
-      </w:r>
-    </w:p>
-    <w:p>
-      <w:pPr>
-        <w:rPr>
-          <w:rFonts w:ascii="FreesiaUPC" w:hAnsi="FreesiaUPC" w:cs="FreesiaUPC"/>
-          <w:sz w:val="32"/>
-          <w:szCs w:val="32"/>
-        </w:rPr>
-      </w:pPr>
-    </w:p>
-    <w:p>
-      <w:pPr>
-        <w:rPr>
-          <w:rFonts w:ascii="FreesiaUPC" w:hAnsi="FreesiaUPC" w:cs="FreesiaUPC"/>
-          <w:sz w:val="32"/>
-          <w:szCs w:val="32"/>
-        </w:rPr>
-      </w:pPr>
-      <w:r>
-        <w:rPr>
-          <w:rFonts w:ascii="FreesiaUPC" w:hAnsi="FreesiaUPC" w:cs="FreesiaUPC"/>
-          <w:sz w:val="32"/>
-          <w:szCs w:val="32"/>
-        </w:rPr>
-        <w:t>2. Use Case Overview</w:t>
+        <w:t>Use Case Overview</w:t>
       </w:r>
     </w:p>
     <w:p>
@@ -136,6 +112,137 @@
     </w:p>
     <w:p>
       <w:pPr>
+        <w:ind w:firstLine="720"/>
+        <w:rPr>
+          <w:rFonts w:ascii="FreesiaUPC" w:hAnsi="FreesiaUPC" w:cs="FreesiaUPC"/>
+          <w:sz w:val="32"/>
+          <w:szCs w:val="32"/>
+        </w:rPr>
+      </w:pPr>
+    </w:p>
+    <w:p>
+      <w:pPr>
+        <w:ind w:firstLine="720"/>
+        <w:rPr>
+          <w:rFonts w:ascii="FreesiaUPC" w:hAnsi="FreesiaUPC" w:cs="FreesiaUPC"/>
+          <w:sz w:val="32"/>
+          <w:szCs w:val="32"/>
+        </w:rPr>
+      </w:pPr>
+    </w:p>
+    <w:p>
+      <w:pPr>
+        <w:ind w:firstLine="720"/>
+        <w:rPr>
+          <w:rFonts w:ascii="FreesiaUPC" w:hAnsi="FreesiaUPC" w:cs="FreesiaUPC"/>
+          <w:sz w:val="32"/>
+          <w:szCs w:val="32"/>
+        </w:rPr>
+      </w:pPr>
+    </w:p>
+    <w:p>
+      <w:pPr>
+        <w:ind w:firstLine="720"/>
+        <w:rPr>
+          <w:rFonts w:ascii="FreesiaUPC" w:hAnsi="FreesiaUPC" w:cs="FreesiaUPC"/>
+          <w:sz w:val="32"/>
+          <w:szCs w:val="32"/>
+        </w:rPr>
+      </w:pPr>
+    </w:p>
+    <w:p>
+      <w:pPr>
+        <w:ind w:firstLine="720"/>
+        <w:rPr>
+          <w:rFonts w:ascii="FreesiaUPC" w:hAnsi="FreesiaUPC" w:cs="FreesiaUPC"/>
+          <w:sz w:val="32"/>
+          <w:szCs w:val="32"/>
+        </w:rPr>
+      </w:pPr>
+    </w:p>
+    <w:p>
+      <w:pPr>
+        <w:ind w:firstLine="720"/>
+        <w:rPr>
+          <w:rFonts w:ascii="FreesiaUPC" w:hAnsi="FreesiaUPC" w:cs="FreesiaUPC"/>
+          <w:sz w:val="32"/>
+          <w:szCs w:val="32"/>
+        </w:rPr>
+      </w:pPr>
+    </w:p>
+    <w:p>
+      <w:pPr>
+        <w:ind w:firstLine="720"/>
+        <w:rPr>
+          <w:rFonts w:ascii="FreesiaUPC" w:hAnsi="FreesiaUPC" w:cs="FreesiaUPC"/>
+          <w:sz w:val="32"/>
+          <w:szCs w:val="32"/>
+        </w:rPr>
+      </w:pPr>
+    </w:p>
+    <w:p>
+      <w:pPr>
+        <w:ind w:firstLine="720"/>
+        <w:rPr>
+          <w:rFonts w:ascii="FreesiaUPC" w:hAnsi="FreesiaUPC" w:cs="FreesiaUPC"/>
+          <w:sz w:val="32"/>
+          <w:szCs w:val="32"/>
+        </w:rPr>
+      </w:pPr>
+    </w:p>
+    <w:p>
+      <w:pPr>
+        <w:ind w:firstLine="720"/>
+        <w:rPr>
+          <w:rFonts w:ascii="FreesiaUPC" w:hAnsi="FreesiaUPC" w:cs="FreesiaUPC"/>
+          <w:sz w:val="32"/>
+          <w:szCs w:val="32"/>
+        </w:rPr>
+      </w:pPr>
+    </w:p>
+    <w:p>
+      <w:pPr>
+        <w:ind w:firstLine="720"/>
+        <w:rPr>
+          <w:rFonts w:ascii="FreesiaUPC" w:hAnsi="FreesiaUPC" w:cs="FreesiaUPC"/>
+          <w:sz w:val="32"/>
+          <w:szCs w:val="32"/>
+        </w:rPr>
+      </w:pPr>
+    </w:p>
+    <w:p>
+      <w:pPr>
+        <w:ind w:firstLine="720"/>
+        <w:rPr>
+          <w:rFonts w:ascii="FreesiaUPC" w:hAnsi="FreesiaUPC" w:cs="FreesiaUPC"/>
+          <w:sz w:val="32"/>
+          <w:szCs w:val="32"/>
+        </w:rPr>
+      </w:pPr>
+    </w:p>
+    <w:p>
+      <w:pPr>
+        <w:ind w:firstLine="720"/>
+        <w:rPr>
+          <w:rFonts w:ascii="FreesiaUPC" w:hAnsi="FreesiaUPC" w:cs="FreesiaUPC"/>
+          <w:sz w:val="32"/>
+          <w:szCs w:val="32"/>
+        </w:rPr>
+      </w:pPr>
+    </w:p>
+    <w:p>
+      <w:pPr>
+        <w:ind w:firstLine="720"/>
+        <w:rPr>
+          <w:rFonts w:ascii="FreesiaUPC" w:hAnsi="FreesiaUPC" w:cs="FreesiaUPC"/>
+          <w:sz w:val="32"/>
+          <w:szCs w:val="32"/>
+        </w:rPr>
+      </w:pPr>
+    </w:p>
+    <w:p>
+      <w:pPr>
+        <w:ind w:firstLine="720"/>
         <w:rPr>
           <w:rFonts w:ascii="FreesiaUPC" w:hAnsi="FreesiaUPC" w:cs="FreesiaUPC"/>
           <w:sz w:val="32"/>
@@ -148,7 +255,7 @@
           <w:sz w:val="32"/>
           <w:szCs w:val="32"/>
         </w:rPr>
-        <w:t>3. System Structure</w:t>
+        <w:t xml:space="preserve">Model-View-Controller (MVC) Model </w:t>
       </w:r>
     </w:p>
     <w:p>
@@ -163,169 +270,11 @@
       <w:r>
         <w:rPr>
           <w:rFonts w:ascii="FreesiaUPC" w:hAnsi="FreesiaUPC" w:cs="FreesiaUPC"/>
-          <w:sz w:val="32"/>
-          <w:szCs w:val="32"/>
-        </w:rPr>
-        <w:t xml:space="preserve">3.1 Static Structure and Data Analysis </w:t>
-      </w:r>
-    </w:p>
-    <w:p>
-      <w:pPr>
-        <w:ind w:firstLine="720"/>
-        <w:rPr>
-          <w:rFonts w:ascii="FreesiaUPC" w:hAnsi="FreesiaUPC" w:cs="FreesiaUPC"/>
-          <w:sz w:val="32"/>
-          <w:szCs w:val="32"/>
-        </w:rPr>
-      </w:pPr>
-    </w:p>
-    <w:p>
-      <w:pPr>
-        <w:ind w:firstLine="720"/>
-        <w:rPr>
-          <w:rFonts w:ascii="FreesiaUPC" w:hAnsi="FreesiaUPC" w:cs="FreesiaUPC"/>
-          <w:sz w:val="32"/>
-          <w:szCs w:val="32"/>
-        </w:rPr>
-      </w:pPr>
-    </w:p>
-    <w:p>
-      <w:pPr>
-        <w:ind w:firstLine="720"/>
-        <w:rPr>
-          <w:rFonts w:ascii="FreesiaUPC" w:hAnsi="FreesiaUPC" w:cs="FreesiaUPC"/>
-          <w:sz w:val="32"/>
-          <w:szCs w:val="32"/>
-        </w:rPr>
-      </w:pPr>
-    </w:p>
-    <w:p>
-      <w:pPr>
-        <w:ind w:firstLine="720"/>
-        <w:rPr>
-          <w:rFonts w:ascii="FreesiaUPC" w:hAnsi="FreesiaUPC" w:cs="FreesiaUPC"/>
-          <w:sz w:val="32"/>
-          <w:szCs w:val="32"/>
-        </w:rPr>
-      </w:pPr>
-    </w:p>
-    <w:p>
-      <w:pPr>
-        <w:ind w:firstLine="720"/>
-        <w:rPr>
-          <w:rFonts w:ascii="FreesiaUPC" w:hAnsi="FreesiaUPC" w:cs="FreesiaUPC"/>
-          <w:sz w:val="32"/>
-          <w:szCs w:val="32"/>
-        </w:rPr>
-      </w:pPr>
-    </w:p>
-    <w:p>
-      <w:pPr>
-        <w:ind w:firstLine="720"/>
-        <w:rPr>
-          <w:rFonts w:ascii="FreesiaUPC" w:hAnsi="FreesiaUPC" w:cs="FreesiaUPC"/>
-          <w:sz w:val="32"/>
-          <w:szCs w:val="32"/>
-        </w:rPr>
-      </w:pPr>
-    </w:p>
-    <w:p>
-      <w:pPr>
-        <w:ind w:firstLine="720"/>
-        <w:rPr>
-          <w:rFonts w:ascii="FreesiaUPC" w:hAnsi="FreesiaUPC" w:cs="FreesiaUPC"/>
-          <w:sz w:val="32"/>
-          <w:szCs w:val="32"/>
-        </w:rPr>
-      </w:pPr>
-    </w:p>
-    <w:p>
-      <w:pPr>
-        <w:ind w:firstLine="720"/>
-        <w:rPr>
-          <w:rFonts w:ascii="FreesiaUPC" w:hAnsi="FreesiaUPC" w:cs="FreesiaUPC"/>
-          <w:sz w:val="32"/>
-          <w:szCs w:val="32"/>
-        </w:rPr>
-      </w:pPr>
-    </w:p>
-    <w:p>
-      <w:pPr>
-        <w:ind w:firstLine="720"/>
-        <w:rPr>
-          <w:rFonts w:ascii="FreesiaUPC" w:hAnsi="FreesiaUPC" w:cs="FreesiaUPC"/>
-          <w:sz w:val="32"/>
-          <w:szCs w:val="32"/>
-        </w:rPr>
-      </w:pPr>
-    </w:p>
-    <w:p>
-      <w:pPr>
-        <w:ind w:firstLine="720"/>
-        <w:rPr>
-          <w:rFonts w:ascii="FreesiaUPC" w:hAnsi="FreesiaUPC" w:cs="FreesiaUPC"/>
-          <w:sz w:val="32"/>
-          <w:szCs w:val="32"/>
-        </w:rPr>
-      </w:pPr>
-    </w:p>
-    <w:p>
-      <w:pPr>
-        <w:ind w:firstLine="720"/>
-        <w:rPr>
-          <w:rFonts w:ascii="FreesiaUPC" w:hAnsi="FreesiaUPC" w:cs="FreesiaUPC"/>
-          <w:sz w:val="32"/>
-          <w:szCs w:val="32"/>
-        </w:rPr>
-      </w:pPr>
-    </w:p>
-    <w:p>
-      <w:pPr>
-        <w:ind w:firstLine="720"/>
-        <w:rPr>
-          <w:rFonts w:ascii="FreesiaUPC" w:hAnsi="FreesiaUPC" w:cs="FreesiaUPC"/>
-          <w:sz w:val="32"/>
-          <w:szCs w:val="32"/>
-        </w:rPr>
-      </w:pPr>
-      <w:r>
-        <w:rPr>
-          <w:rFonts w:ascii="FreesiaUPC" w:hAnsi="FreesiaUPC" w:cs="FreesiaUPC"/>
+          <w:noProof/>
           <w:sz w:val="32"/>
           <w:szCs w:val="32"/>
         </w:rPr>
         <w:lastRenderedPageBreak/>
-        <w:t xml:space="preserve">3.2 Model-View-Controller (MVC) Model </w:t>
-      </w:r>
-    </w:p>
-    <w:p>
-      <w:pPr>
-        <w:ind w:firstLine="720"/>
-        <w:rPr>
-          <w:rFonts w:ascii="FreesiaUPC" w:hAnsi="FreesiaUPC" w:cs="FreesiaUPC"/>
-          <w:sz w:val="32"/>
-          <w:szCs w:val="32"/>
-        </w:rPr>
-      </w:pPr>
-      <w:bookmarkStart w:id="0" w:name="_GoBack"/>
-      <w:bookmarkEnd w:id="0"/>
-    </w:p>
-    <w:p>
-      <w:pPr>
-        <w:ind w:firstLine="720"/>
-        <w:rPr>
-          <w:rFonts w:ascii="FreesiaUPC" w:hAnsi="FreesiaUPC" w:cs="FreesiaUPC"/>
-          <w:sz w:val="32"/>
-          <w:szCs w:val="32"/>
-        </w:rPr>
-      </w:pPr>
-      <w:r>
-        <w:rPr>
-          <w:rFonts w:ascii="FreesiaUPC" w:hAnsi="FreesiaUPC" w:cs="FreesiaUPC"/>
-          <w:noProof/>
-          <w:sz w:val="32"/>
-          <w:szCs w:val="32"/>
-        </w:rPr>
         <w:drawing>
           <wp:inline distT="0" distB="0" distL="0" distR="0">
             <wp:extent cx="5705475" cy="2143125"/>
@@ -572,24 +521,7 @@
           <w:sz w:val="32"/>
           <w:szCs w:val="32"/>
         </w:rPr>
-        <w:t xml:space="preserve">4. Entity Class Model </w:t>
-      </w:r>
-    </w:p>
-    <w:p>
-      <w:pPr>
-        <w:rPr>
-          <w:rFonts w:ascii="FreesiaUPC" w:hAnsi="FreesiaUPC" w:cs="FreesiaUPC"/>
-          <w:sz w:val="32"/>
-          <w:szCs w:val="32"/>
-        </w:rPr>
-      </w:pPr>
-      <w:r>
-        <w:rPr>
-          <w:rFonts w:ascii="FreesiaUPC" w:hAnsi="FreesiaUPC" w:cs="FreesiaUPC"/>
-          <w:sz w:val="32"/>
-          <w:szCs w:val="32"/>
-        </w:rPr>
-        <w:t>5. System Behaviour Model</w:t>
+        <w:t>System Behaviour Model</w:t>
       </w:r>
     </w:p>
     <w:p>

</xml_diff>

<commit_message>
Modify all sequence diagram 047Commit
</commit_message>
<xml_diff>
--- a/5730213047.docx
+++ b/5730213047.docx
@@ -28,14 +28,38 @@
     </w:p>
     <w:p>
       <w:pPr>
-        <w:rPr>
-          <w:rFonts w:ascii="FreesiaUPC" w:hAnsi="FreesiaUPC" w:cs="FreesiaUPC"/>
-          <w:sz w:val="32"/>
-          <w:szCs w:val="32"/>
-        </w:rPr>
-      </w:pPr>
-      <w:bookmarkStart w:id="0" w:name="_GoBack"/>
-      <w:bookmarkEnd w:id="0"/>
+        <w:jc w:val="center"/>
+        <w:rPr>
+          <w:rFonts w:ascii="FreesiaUPC" w:hAnsi="FreesiaUPC" w:cs="FreesiaUPC"/>
+          <w:b/>
+          <w:bCs/>
+          <w:sz w:val="36"/>
+          <w:szCs w:val="36"/>
+          <w:u w:val="single"/>
+        </w:rPr>
+      </w:pPr>
+    </w:p>
+    <w:p>
+      <w:pPr>
+        <w:jc w:val="center"/>
+        <w:rPr>
+          <w:rFonts w:ascii="FreesiaUPC" w:hAnsi="FreesiaUPC" w:cs="FreesiaUPC"/>
+          <w:b/>
+          <w:bCs/>
+          <w:sz w:val="36"/>
+          <w:szCs w:val="36"/>
+          <w:u w:val="single"/>
+        </w:rPr>
+      </w:pPr>
+    </w:p>
+    <w:p>
+      <w:pPr>
+        <w:rPr>
+          <w:rFonts w:ascii="FreesiaUPC" w:hAnsi="FreesiaUPC" w:cs="FreesiaUPC"/>
+          <w:sz w:val="32"/>
+          <w:szCs w:val="32"/>
+        </w:rPr>
+      </w:pPr>
       <w:r>
         <w:rPr>
           <w:rFonts w:ascii="FreesiaUPC" w:hAnsi="FreesiaUPC" w:cs="FreesiaUPC"/>
@@ -44,6 +68,24 @@
         </w:rPr>
         <w:t>Use Case Overview</w:t>
       </w:r>
+    </w:p>
+    <w:p>
+      <w:pPr>
+        <w:rPr>
+          <w:rFonts w:ascii="FreesiaUPC" w:hAnsi="FreesiaUPC" w:cs="FreesiaUPC"/>
+          <w:sz w:val="32"/>
+          <w:szCs w:val="32"/>
+        </w:rPr>
+      </w:pPr>
+    </w:p>
+    <w:p>
+      <w:pPr>
+        <w:rPr>
+          <w:rFonts w:ascii="FreesiaUPC" w:hAnsi="FreesiaUPC" w:cs="FreesiaUPC"/>
+          <w:sz w:val="32"/>
+          <w:szCs w:val="32"/>
+        </w:rPr>
+      </w:pPr>
     </w:p>
     <w:p>
       <w:pPr>
@@ -229,26 +271,6 @@
           <w:szCs w:val="32"/>
         </w:rPr>
       </w:pPr>
-    </w:p>
-    <w:p>
-      <w:pPr>
-        <w:ind w:firstLine="720"/>
-        <w:rPr>
-          <w:rFonts w:ascii="FreesiaUPC" w:hAnsi="FreesiaUPC" w:cs="FreesiaUPC"/>
-          <w:sz w:val="32"/>
-          <w:szCs w:val="32"/>
-        </w:rPr>
-      </w:pPr>
-    </w:p>
-    <w:p>
-      <w:pPr>
-        <w:ind w:firstLine="720"/>
-        <w:rPr>
-          <w:rFonts w:ascii="FreesiaUPC" w:hAnsi="FreesiaUPC" w:cs="FreesiaUPC"/>
-          <w:sz w:val="32"/>
-          <w:szCs w:val="32"/>
-        </w:rPr>
-      </w:pPr>
       <w:r>
         <w:rPr>
           <w:rFonts w:ascii="FreesiaUPC" w:hAnsi="FreesiaUPC" w:cs="FreesiaUPC"/>
@@ -267,6 +289,16 @@
           <w:szCs w:val="32"/>
         </w:rPr>
       </w:pPr>
+    </w:p>
+    <w:p>
+      <w:pPr>
+        <w:ind w:firstLine="720"/>
+        <w:rPr>
+          <w:rFonts w:ascii="FreesiaUPC" w:hAnsi="FreesiaUPC" w:cs="FreesiaUPC"/>
+          <w:sz w:val="32"/>
+          <w:szCs w:val="32"/>
+        </w:rPr>
+      </w:pPr>
       <w:r>
         <w:rPr>
           <w:rFonts w:ascii="FreesiaUPC" w:hAnsi="FreesiaUPC" w:cs="FreesiaUPC"/>
@@ -274,7 +306,6 @@
           <w:sz w:val="32"/>
           <w:szCs w:val="32"/>
         </w:rPr>
-        <w:lastRenderedPageBreak/>
         <w:drawing>
           <wp:inline distT="0" distB="0" distL="0" distR="0">
             <wp:extent cx="5705475" cy="2143125"/>
@@ -489,26 +520,6 @@
     </w:p>
     <w:p>
       <w:pPr>
-        <w:ind w:firstLine="720"/>
-        <w:rPr>
-          <w:rFonts w:ascii="FreesiaUPC" w:hAnsi="FreesiaUPC" w:cs="FreesiaUPC"/>
-          <w:sz w:val="32"/>
-          <w:szCs w:val="32"/>
-        </w:rPr>
-      </w:pPr>
-    </w:p>
-    <w:p>
-      <w:pPr>
-        <w:ind w:firstLine="720"/>
-        <w:rPr>
-          <w:rFonts w:ascii="FreesiaUPC" w:hAnsi="FreesiaUPC" w:cs="FreesiaUPC"/>
-          <w:sz w:val="32"/>
-          <w:szCs w:val="32"/>
-        </w:rPr>
-      </w:pPr>
-    </w:p>
-    <w:p>
-      <w:pPr>
         <w:rPr>
           <w:rFonts w:ascii="FreesiaUPC" w:hAnsi="FreesiaUPC" w:cs="FreesiaUPC"/>
           <w:sz w:val="32"/>
@@ -528,6 +539,17 @@
       <w:pPr>
         <w:rPr>
           <w:rFonts w:ascii="FreesiaUPC" w:hAnsi="FreesiaUPC" w:cs="FreesiaUPC"/>
+          <w:sz w:val="32"/>
+          <w:szCs w:val="32"/>
+        </w:rPr>
+      </w:pPr>
+      <w:bookmarkStart w:id="0" w:name="_GoBack"/>
+      <w:bookmarkEnd w:id="0"/>
+    </w:p>
+    <w:p>
+      <w:pPr>
+        <w:rPr>
+          <w:rFonts w:ascii="FreesiaUPC" w:hAnsi="FreesiaUPC" w:cs="FreesiaUPC"/>
           <w:b/>
           <w:bCs/>
           <w:sz w:val="32"/>
@@ -538,18 +560,15 @@
       <w:r>
         <w:rPr>
           <w:rFonts w:ascii="FreesiaUPC" w:hAnsi="FreesiaUPC" w:cs="FreesiaUPC"/>
-          <w:b/>
-          <w:bCs/>
           <w:noProof/>
           <w:sz w:val="32"/>
           <w:szCs w:val="32"/>
-          <w:u w:val="single"/>
         </w:rPr>
         <w:drawing>
           <wp:inline distT="0" distB="0" distL="0" distR="0">
-            <wp:extent cx="5731510" cy="2207165"/>
-            <wp:effectExtent l="0" t="0" r="2540" b="3175"/>
-            <wp:docPr id="5" name="Picture 5" descr="C:\Users\ladye_000\Downloads\daily report.png"/>
+            <wp:extent cx="5731510" cy="2422525"/>
+            <wp:effectExtent l="0" t="0" r="2540" b="0"/>
+            <wp:docPr id="8" name="Picture 8"/>
             <wp:cNvGraphicFramePr>
               <a:graphicFrameLocks xmlns:a="http://schemas.openxmlformats.org/drawingml/2006/main" noChangeAspect="1"/>
             </wp:cNvGraphicFramePr>
@@ -557,10 +576,8 @@
               <a:graphicData uri="http://schemas.openxmlformats.org/drawingml/2006/picture">
                 <pic:pic xmlns:pic="http://schemas.openxmlformats.org/drawingml/2006/picture">
                   <pic:nvPicPr>
-                    <pic:cNvPr id="0" name="Picture 4" descr="C:\Users\ladye_000\Downloads\daily report.png"/>
-                    <pic:cNvPicPr>
-                      <a:picLocks noChangeAspect="1" noChangeArrowheads="1"/>
-                    </pic:cNvPicPr>
+                    <pic:cNvPr id="8" name="daily report.png"/>
+                    <pic:cNvPicPr/>
                   </pic:nvPicPr>
                   <pic:blipFill>
                     <a:blip r:embed="rId11">
@@ -570,23 +587,18 @@
                         </a:ext>
                       </a:extLst>
                     </a:blip>
-                    <a:srcRect/>
                     <a:stretch>
                       <a:fillRect/>
                     </a:stretch>
                   </pic:blipFill>
-                  <pic:spPr bwMode="auto">
+                  <pic:spPr>
                     <a:xfrm>
                       <a:off x="0" y="0"/>
-                      <a:ext cx="5731510" cy="2207165"/>
+                      <a:ext cx="5731510" cy="2422525"/>
                     </a:xfrm>
                     <a:prstGeom prst="rect">
                       <a:avLst/>
                     </a:prstGeom>
-                    <a:noFill/>
-                    <a:ln>
-                      <a:noFill/>
-                    </a:ln>
                   </pic:spPr>
                 </pic:pic>
               </a:graphicData>
@@ -626,13 +638,12 @@
           <w:noProof/>
           <w:sz w:val="32"/>
           <w:szCs w:val="32"/>
-          <w:u w:val="single"/>
         </w:rPr>
         <w:drawing>
           <wp:inline distT="0" distB="0" distL="0" distR="0">
-            <wp:extent cx="5731510" cy="2207165"/>
-            <wp:effectExtent l="0" t="0" r="2540" b="3175"/>
-            <wp:docPr id="6" name="Picture 6" descr="C:\Users\ladye_000\Downloads\monthly report.png"/>
+            <wp:extent cx="5731510" cy="2422525"/>
+            <wp:effectExtent l="0" t="0" r="2540" b="0"/>
+            <wp:docPr id="9" name="Picture 9"/>
             <wp:cNvGraphicFramePr>
               <a:graphicFrameLocks xmlns:a="http://schemas.openxmlformats.org/drawingml/2006/main" noChangeAspect="1"/>
             </wp:cNvGraphicFramePr>
@@ -640,10 +651,8 @@
               <a:graphicData uri="http://schemas.openxmlformats.org/drawingml/2006/picture">
                 <pic:pic xmlns:pic="http://schemas.openxmlformats.org/drawingml/2006/picture">
                   <pic:nvPicPr>
-                    <pic:cNvPr id="0" name="Picture 5" descr="C:\Users\ladye_000\Downloads\monthly report.png"/>
-                    <pic:cNvPicPr>
-                      <a:picLocks noChangeAspect="1" noChangeArrowheads="1"/>
-                    </pic:cNvPicPr>
+                    <pic:cNvPr id="9" name="monthly report.png"/>
+                    <pic:cNvPicPr/>
                   </pic:nvPicPr>
                   <pic:blipFill>
                     <a:blip r:embed="rId12">
@@ -653,23 +662,18 @@
                         </a:ext>
                       </a:extLst>
                     </a:blip>
-                    <a:srcRect/>
                     <a:stretch>
                       <a:fillRect/>
                     </a:stretch>
                   </pic:blipFill>
-                  <pic:spPr bwMode="auto">
+                  <pic:spPr>
                     <a:xfrm>
                       <a:off x="0" y="0"/>
-                      <a:ext cx="5731510" cy="2207165"/>
+                      <a:ext cx="5731510" cy="2422525"/>
                     </a:xfrm>
                     <a:prstGeom prst="rect">
                       <a:avLst/>
                     </a:prstGeom>
-                    <a:noFill/>
-                    <a:ln>
-                      <a:noFill/>
-                    </a:ln>
                   </pic:spPr>
                 </pic:pic>
               </a:graphicData>
@@ -709,13 +713,12 @@
           <w:noProof/>
           <w:sz w:val="32"/>
           <w:szCs w:val="32"/>
-          <w:u w:val="single"/>
         </w:rPr>
         <w:drawing>
           <wp:inline distT="0" distB="0" distL="0" distR="0">
-            <wp:extent cx="5731510" cy="2207165"/>
-            <wp:effectExtent l="0" t="0" r="2540" b="3175"/>
-            <wp:docPr id="7" name="Picture 7" descr="C:\Users\ladye_000\Downloads\annual report.png"/>
+            <wp:extent cx="5731510" cy="2422525"/>
+            <wp:effectExtent l="0" t="0" r="2540" b="0"/>
+            <wp:docPr id="10" name="Picture 10"/>
             <wp:cNvGraphicFramePr>
               <a:graphicFrameLocks xmlns:a="http://schemas.openxmlformats.org/drawingml/2006/main" noChangeAspect="1"/>
             </wp:cNvGraphicFramePr>
@@ -723,10 +726,8 @@
               <a:graphicData uri="http://schemas.openxmlformats.org/drawingml/2006/picture">
                 <pic:pic xmlns:pic="http://schemas.openxmlformats.org/drawingml/2006/picture">
                   <pic:nvPicPr>
-                    <pic:cNvPr id="0" name="Picture 6" descr="C:\Users\ladye_000\Downloads\annual report.png"/>
-                    <pic:cNvPicPr>
-                      <a:picLocks noChangeAspect="1" noChangeArrowheads="1"/>
-                    </pic:cNvPicPr>
+                    <pic:cNvPr id="10" name="annual report.png"/>
+                    <pic:cNvPicPr/>
                   </pic:nvPicPr>
                   <pic:blipFill>
                     <a:blip r:embed="rId13">
@@ -736,23 +737,18 @@
                         </a:ext>
                       </a:extLst>
                     </a:blip>
-                    <a:srcRect/>
                     <a:stretch>
                       <a:fillRect/>
                     </a:stretch>
                   </pic:blipFill>
-                  <pic:spPr bwMode="auto">
+                  <pic:spPr>
                     <a:xfrm>
                       <a:off x="0" y="0"/>
-                      <a:ext cx="5731510" cy="2207165"/>
+                      <a:ext cx="5731510" cy="2422525"/>
                     </a:xfrm>
                     <a:prstGeom prst="rect">
                       <a:avLst/>
                     </a:prstGeom>
-                    <a:noFill/>
-                    <a:ln>
-                      <a:noFill/>
-                    </a:ln>
                   </pic:spPr>
                 </pic:pic>
               </a:graphicData>
@@ -760,6 +756,30 @@
           </wp:inline>
         </w:drawing>
       </w:r>
+    </w:p>
+    <w:p>
+      <w:pPr>
+        <w:rPr>
+          <w:rFonts w:ascii="FreesiaUPC" w:hAnsi="FreesiaUPC" w:cs="FreesiaUPC"/>
+          <w:b/>
+          <w:bCs/>
+          <w:sz w:val="32"/>
+          <w:szCs w:val="32"/>
+          <w:u w:val="single"/>
+        </w:rPr>
+      </w:pPr>
+    </w:p>
+    <w:p>
+      <w:pPr>
+        <w:rPr>
+          <w:rFonts w:ascii="FreesiaUPC" w:hAnsi="FreesiaUPC" w:cs="FreesiaUPC"/>
+          <w:b/>
+          <w:bCs/>
+          <w:sz w:val="32"/>
+          <w:szCs w:val="32"/>
+          <w:u w:val="single"/>
+        </w:rPr>
+      </w:pPr>
     </w:p>
     <w:p>
       <w:pPr>

</xml_diff>